<commit_message>
added html output, submitted
</commit_message>
<xml_diff>
--- a/Task1-Time_Series_Modeling/D213_task1.docx
+++ b/Task1-Time_Series_Modeling/D213_task1.docx
@@ -75,10 +75,7 @@
       </w:pPr>
       <w:bookmarkStart w:id="4" w:name="a2-objectives-and-goals"/>
       <w:r>
-        <w:t>A2: Objec</w:t>
-      </w:r>
-      <w:r>
-        <w:t>tives and Goals</w:t>
+        <w:t>A2: Objectives and Goals</w:t>
       </w:r>
     </w:p>
     <w:bookmarkEnd w:id="4"/>
@@ -87,10 +84,7 @@
         <w:pStyle w:val="FirstParagraph"/>
       </w:pPr>
       <w:r>
-        <w:t>The primary objective of this analysis is to study the daily revenue data and discover any underlying trends, seasonality, or other patterns are present. Following on from that, an additional goal is to create an ARIMA model that is reasona</w:t>
-      </w:r>
-      <w:r>
-        <w:t>bly accurate in the prediction of future daily revenues.</w:t>
+        <w:t>The primary objective of this analysis is to study the daily revenue data and discover any underlying trends, seasonality, or other patterns are present. Following on from that, an additional goal is to create an ARIMA model that is reasonably accurate in the prediction of future daily revenues.</w:t>
       </w:r>
     </w:p>
     <w:p>
@@ -161,10 +155,7 @@
         <w:t>standard deviation</w:t>
       </w:r>
       <w:r>
-        <w:t xml:space="preserve"> as wel</w:t>
-      </w:r>
-      <w:r>
-        <w:t xml:space="preserve">l as </w:t>
+        <w:t xml:space="preserve"> as well as </w:t>
       </w:r>
       <w:r>
         <w:rPr>
@@ -188,22 +179,13 @@
         <w:t>no observable seasonality</w:t>
       </w:r>
       <w:r>
-        <w:t xml:space="preserve"> to the data, and if these properties exist, the data has been transformed </w:t>
+        <w:t xml:space="preserve"> to the data, and if these properties exist, the data has been transformed so as to extract those elements prior to </w:t>
       </w:r>
       <w:proofErr w:type="gramStart"/>
       <w:r>
-        <w:t>so as to</w:t>
+        <w:t>analysis</w:t>
       </w:r>
       <w:proofErr w:type="gramEnd"/>
-      <w:r>
-        <w:t xml:space="preserve"> extract those elements </w:t>
-      </w:r>
-      <w:r>
-        <w:t>prior</w:t>
-      </w:r>
-      <w:r>
-        <w:t xml:space="preserve"> to analysis</w:t>
-      </w:r>
     </w:p>
     <w:p>
       <w:pPr>
@@ -218,13 +200,45 @@
           <w:b/>
           <w:bCs/>
         </w:rPr>
-        <w:t>Homoskedasticity</w:t>
-      </w:r>
-      <w:r>
-        <w:t xml:space="preserve"> - The time series distribution a</w:t>
-      </w:r>
-      <w:r>
-        <w:t>nd variance of errors remains relatively constant over time</w:t>
+        <w:t xml:space="preserve">Autocorrelation </w:t>
+      </w:r>
+      <w:r>
+        <w:t xml:space="preserve">- </w:t>
+      </w:r>
+      <w:r>
+        <w:t>The time series exhibits</w:t>
+      </w:r>
+      <w:r>
+        <w:t xml:space="preserve"> </w:t>
+      </w:r>
+      <w:r>
+        <w:rPr>
+          <w:b/>
+          <w:bCs/>
+          <w:i/>
+          <w:iCs/>
+        </w:rPr>
+        <w:t xml:space="preserve">statistically significant autocorrelation </w:t>
+      </w:r>
+      <w:r>
+        <w:t xml:space="preserve">at a given lag. </w:t>
+      </w:r>
+      <w:r>
+        <w:t>Autocorrelation is the correlation of a series with its own lagged values.</w:t>
+      </w:r>
+      <w:r>
+        <w:t xml:space="preserve"> </w:t>
+      </w:r>
+      <w:r>
+        <w:t xml:space="preserve">Specifically with </w:t>
+      </w:r>
+      <w:proofErr w:type="spellStart"/>
+      <w:r>
+        <w:t>AutoRegressive</w:t>
+      </w:r>
+      <w:proofErr w:type="spellEnd"/>
+      <w:r>
+        <w:t xml:space="preserve"> models, of which ARIMA is derivative, the model assumes past values can be indicative of current (and possibly future) values.</w:t>
       </w:r>
     </w:p>
     <w:p>
@@ -240,6 +254,30 @@
           <w:b/>
           <w:bCs/>
         </w:rPr>
+        <w:t>Homoskedasticity</w:t>
+      </w:r>
+      <w:r>
+        <w:t xml:space="preserve"> - The time series distribution and variance of errors remains relatively constant over </w:t>
+      </w:r>
+      <w:proofErr w:type="gramStart"/>
+      <w:r>
+        <w:t>time</w:t>
+      </w:r>
+      <w:proofErr w:type="gramEnd"/>
+    </w:p>
+    <w:p>
+      <w:pPr>
+        <w:pStyle w:val="Compact"/>
+        <w:numPr>
+          <w:ilvl w:val="0"/>
+          <w:numId w:val="3"/>
+        </w:numPr>
+      </w:pPr>
+      <w:r>
+        <w:rPr>
+          <w:b/>
+          <w:bCs/>
+        </w:rPr>
         <w:t>Univariate Data</w:t>
       </w:r>
       <w:r>
@@ -328,13 +366,7 @@
         <w:rPr>
           <w:rStyle w:val="NormalTok"/>
         </w:rPr>
-        <w:t xml:space="preserve"> </w:t>
-      </w:r>
-      <w:r>
-        <w:rPr>
-          <w:rStyle w:val="NormalTok"/>
-        </w:rPr>
-        <w:t>np</w:t>
+        <w:t xml:space="preserve"> np</w:t>
       </w:r>
       <w:r>
         <w:br/>
@@ -343,6 +375,7 @@
         <w:rPr>
           <w:rStyle w:val="ImportTok"/>
         </w:rPr>
+        <w:lastRenderedPageBreak/>
         <w:t>from</w:t>
       </w:r>
       <w:r>
@@ -391,13 +424,7 @@
         <w:rPr>
           <w:rStyle w:val="StringTok"/>
         </w:rPr>
-        <w:t>'./data/medica</w:t>
-      </w:r>
-      <w:r>
-        <w:rPr>
-          <w:rStyle w:val="StringTok"/>
-        </w:rPr>
-        <w:t>l_time_series.csv'</w:t>
+        <w:t>'./data/medical_time_series.csv'</w:t>
       </w:r>
       <w:r>
         <w:rPr>
@@ -423,7 +450,6 @@
         <w:rPr>
           <w:rStyle w:val="VerbatimChar"/>
         </w:rPr>
-        <w:lastRenderedPageBreak/>
         <w:t xml:space="preserve">   Day   Revenue</w:t>
       </w:r>
       <w:r>
@@ -788,6 +814,7 @@
       </w:pPr>
       <w:bookmarkStart w:id="10" w:name="c3-stationarity"/>
       <w:r>
+        <w:lastRenderedPageBreak/>
         <w:t>C3: Stationarity</w:t>
       </w:r>
     </w:p>
@@ -807,10 +834,7 @@
         <w:t>rolling mean</w:t>
       </w:r>
       <w:r>
-        <w:t xml:space="preserve"> of the raw </w:t>
-      </w:r>
-      <w:r>
-        <w:t>dataset as an initial glimpse at stationarity.</w:t>
+        <w:t xml:space="preserve"> of the raw dataset as an initial glimpse at stationarity.</w:t>
       </w:r>
     </w:p>
     <w:p>
@@ -821,7 +845,6 @@
         <w:rPr>
           <w:rStyle w:val="CommentTok"/>
         </w:rPr>
-        <w:lastRenderedPageBreak/>
         <w:t># Plot the rolling mean to check for stationarity</w:t>
       </w:r>
       <w:r>
@@ -940,811 +963,784 @@
         <w:rPr>
           <w:rStyle w:val="CommentTok"/>
         </w:rPr>
-        <w:t xml:space="preserve"> Au</w:t>
+        <w:t xml:space="preserve"> Augmented Dickey-Fuller and print results</w:t>
+      </w:r>
+      <w:r>
+        <w:br/>
+      </w:r>
+      <w:r>
+        <w:rPr>
+          <w:rStyle w:val="KeywordTok"/>
+        </w:rPr>
+        <w:t>def</w:t>
+      </w:r>
+      <w:r>
+        <w:rPr>
+          <w:rStyle w:val="NormalTok"/>
+        </w:rPr>
+        <w:t xml:space="preserve"> adf_test(ts):</w:t>
+      </w:r>
+      <w:r>
+        <w:br/>
+      </w:r>
+      <w:r>
+        <w:rPr>
+          <w:rStyle w:val="NormalTok"/>
+        </w:rPr>
+        <w:t xml:space="preserve">    df </w:t>
+      </w:r>
+      <w:r>
+        <w:rPr>
+          <w:rStyle w:val="OperatorTok"/>
+        </w:rPr>
+        <w:t>=</w:t>
+      </w:r>
+      <w:r>
+        <w:rPr>
+          <w:rStyle w:val="NormalTok"/>
+        </w:rPr>
+        <w:t xml:space="preserve"> adfuller(ts, autolag</w:t>
+      </w:r>
+      <w:r>
+        <w:rPr>
+          <w:rStyle w:val="OperatorTok"/>
+        </w:rPr>
+        <w:t>=</w:t>
+      </w:r>
+      <w:r>
+        <w:rPr>
+          <w:rStyle w:val="StringTok"/>
+        </w:rPr>
+        <w:t>'AIC'</w:t>
+      </w:r>
+      <w:r>
+        <w:rPr>
+          <w:rStyle w:val="NormalTok"/>
+        </w:rPr>
+        <w:t>)</w:t>
+      </w:r>
+      <w:r>
+        <w:br/>
+      </w:r>
+      <w:r>
+        <w:rPr>
+          <w:rStyle w:val="NormalTok"/>
+        </w:rPr>
+        <w:t xml:space="preserve">    results </w:t>
+      </w:r>
+      <w:r>
+        <w:rPr>
+          <w:rStyle w:val="OperatorTok"/>
+        </w:rPr>
+        <w:t>=</w:t>
+      </w:r>
+      <w:r>
+        <w:rPr>
+          <w:rStyle w:val="NormalTok"/>
+        </w:rPr>
+        <w:t xml:space="preserve"> pd.DataFrame(df[:</w:t>
+      </w:r>
+      <w:r>
+        <w:rPr>
+          <w:rStyle w:val="DecValTok"/>
+        </w:rPr>
+        <w:t>4</w:t>
+      </w:r>
+      <w:r>
+        <w:rPr>
+          <w:rStyle w:val="NormalTok"/>
+        </w:rPr>
+        <w:t>], columns</w:t>
+      </w:r>
+      <w:r>
+        <w:rPr>
+          <w:rStyle w:val="OperatorTok"/>
+        </w:rPr>
+        <w:t>=</w:t>
+      </w:r>
+      <w:r>
+        <w:rPr>
+          <w:rStyle w:val="NormalTok"/>
+        </w:rPr>
+        <w:t>[</w:t>
+      </w:r>
+      <w:r>
+        <w:rPr>
+          <w:rStyle w:val="StringTok"/>
+        </w:rPr>
+        <w:t>'Results '</w:t>
+      </w:r>
+      <w:r>
+        <w:rPr>
+          <w:rStyle w:val="NormalTok"/>
+        </w:rPr>
+        <w:t>], dtype</w:t>
+      </w:r>
+      <w:r>
+        <w:rPr>
+          <w:rStyle w:val="OperatorTok"/>
+        </w:rPr>
+        <w:t>=</w:t>
+      </w:r>
+      <w:r>
+        <w:rPr>
+          <w:rStyle w:val="BuiltInTok"/>
+        </w:rPr>
+        <w:t>object</w:t>
+      </w:r>
+      <w:r>
+        <w:rPr>
+          <w:rStyle w:val="NormalTok"/>
+        </w:rPr>
+        <w:t>)</w:t>
+      </w:r>
+      <w:r>
+        <w:br/>
+      </w:r>
+      <w:r>
+        <w:rPr>
+          <w:rStyle w:val="NormalTok"/>
+        </w:rPr>
+        <w:t xml:space="preserve">    results.index</w:t>
+      </w:r>
+      <w:r>
+        <w:rPr>
+          <w:rStyle w:val="OperatorTok"/>
+        </w:rPr>
+        <w:t>=</w:t>
+      </w:r>
+      <w:r>
+        <w:rPr>
+          <w:rStyle w:val="NormalTok"/>
+        </w:rPr>
+        <w:t>[</w:t>
+      </w:r>
+      <w:r>
+        <w:rPr>
+          <w:rStyle w:val="StringTok"/>
+        </w:rPr>
+        <w:t>'Test Statistic'</w:t>
+      </w:r>
+      <w:r>
+        <w:rPr>
+          <w:rStyle w:val="NormalTok"/>
+        </w:rPr>
+        <w:t xml:space="preserve">, </w:t>
+      </w:r>
+      <w:r>
+        <w:rPr>
+          <w:rStyle w:val="StringTok"/>
+        </w:rPr>
+        <w:t>'p-value'</w:t>
+      </w:r>
+      <w:r>
+        <w:rPr>
+          <w:rStyle w:val="NormalTok"/>
+        </w:rPr>
+        <w:t xml:space="preserve">, </w:t>
+      </w:r>
+      <w:r>
+        <w:rPr>
+          <w:rStyle w:val="StringTok"/>
+        </w:rPr>
+        <w:t>'Num Lags'</w:t>
+      </w:r>
+      <w:r>
+        <w:rPr>
+          <w:rStyle w:val="NormalTok"/>
+        </w:rPr>
+        <w:t xml:space="preserve">, </w:t>
+      </w:r>
+      <w:r>
+        <w:rPr>
+          <w:rStyle w:val="StringTok"/>
+        </w:rPr>
+        <w:t>'Num Observations'</w:t>
+      </w:r>
+      <w:r>
+        <w:rPr>
+          <w:rStyle w:val="NormalTok"/>
+        </w:rPr>
+        <w:t>]</w:t>
+      </w:r>
+      <w:r>
+        <w:br/>
+      </w:r>
+      <w:r>
+        <w:rPr>
+          <w:rStyle w:val="NormalTok"/>
+        </w:rPr>
+        <w:t xml:space="preserve">    </w:t>
+      </w:r>
+      <w:r>
+        <w:rPr>
+          <w:rStyle w:val="BuiltInTok"/>
+        </w:rPr>
+        <w:t>print</w:t>
+      </w:r>
+      <w:r>
+        <w:rPr>
+          <w:rStyle w:val="NormalTok"/>
+        </w:rPr>
+        <w:t>(</w:t>
+      </w:r>
+      <w:r>
+        <w:rPr>
+          <w:rStyle w:val="StringTok"/>
+        </w:rPr>
+        <w:t>'Results of Augmented Dickey-Fuller Test:</w:t>
+      </w:r>
+      <w:r>
+        <w:rPr>
+          <w:rStyle w:val="CharTok"/>
+        </w:rPr>
+        <w:t>\n\n</w:t>
+      </w:r>
+      <w:r>
+        <w:rPr>
+          <w:rStyle w:val="StringTok"/>
+        </w:rPr>
+        <w:t>'</w:t>
+      </w:r>
+      <w:r>
+        <w:rPr>
+          <w:rStyle w:val="NormalTok"/>
+        </w:rPr>
+        <w:t>, results)</w:t>
+      </w:r>
+      <w:r>
+        <w:br/>
+      </w:r>
+      <w:r>
+        <w:rPr>
+          <w:rStyle w:val="NormalTok"/>
+        </w:rPr>
+        <w:t xml:space="preserve">    </w:t>
+      </w:r>
+      <w:r>
+        <w:rPr>
+          <w:rStyle w:val="ControlFlowTok"/>
+        </w:rPr>
+        <w:t>if</w:t>
+      </w:r>
+      <w:r>
+        <w:rPr>
+          <w:rStyle w:val="NormalTok"/>
+        </w:rPr>
+        <w:t xml:space="preserve"> df[</w:t>
+      </w:r>
+      <w:r>
+        <w:rPr>
+          <w:rStyle w:val="DecValTok"/>
+        </w:rPr>
+        <w:t>1</w:t>
+      </w:r>
+      <w:r>
+        <w:rPr>
+          <w:rStyle w:val="NormalTok"/>
+        </w:rPr>
+        <w:t xml:space="preserve">] </w:t>
+      </w:r>
+      <w:r>
+        <w:rPr>
+          <w:rStyle w:val="OperatorTok"/>
+        </w:rPr>
+        <w:t>&lt;=</w:t>
+      </w:r>
+      <w:r>
+        <w:rPr>
+          <w:rStyle w:val="NormalTok"/>
+        </w:rPr>
+        <w:t xml:space="preserve"> </w:t>
+      </w:r>
+      <w:r>
+        <w:rPr>
+          <w:rStyle w:val="FloatTok"/>
+        </w:rPr>
+        <w:t>0.05</w:t>
+      </w:r>
+      <w:r>
+        <w:rPr>
+          <w:rStyle w:val="NormalTok"/>
+        </w:rPr>
+        <w:t>:</w:t>
+      </w:r>
+      <w:r>
+        <w:br/>
+      </w:r>
+      <w:r>
+        <w:rPr>
+          <w:rStyle w:val="NormalTok"/>
+        </w:rPr>
+        <w:t xml:space="preserve">        </w:t>
+      </w:r>
+      <w:r>
+        <w:rPr>
+          <w:rStyle w:val="BuiltInTok"/>
+        </w:rPr>
+        <w:t>print</w:t>
+      </w:r>
+      <w:r>
+        <w:rPr>
+          <w:rStyle w:val="NormalTok"/>
+        </w:rPr>
+        <w:t>(</w:t>
+      </w:r>
+      <w:r>
+        <w:rPr>
+          <w:rStyle w:val="StringTok"/>
+        </w:rPr>
+        <w:t>'</w:t>
+      </w:r>
+      <w:r>
+        <w:rPr>
+          <w:rStyle w:val="CharTok"/>
+        </w:rPr>
+        <w:t>\n</w:t>
+      </w:r>
+      <w:r>
+        <w:rPr>
+          <w:rStyle w:val="StringTok"/>
+        </w:rPr>
+        <w:t>Strong evidence against the null hypothesis'</w:t>
+      </w:r>
+      <w:r>
+        <w:rPr>
+          <w:rStyle w:val="NormalTok"/>
+        </w:rPr>
+        <w:t>)</w:t>
+      </w:r>
+      <w:r>
+        <w:br/>
+      </w:r>
+      <w:r>
+        <w:rPr>
+          <w:rStyle w:val="NormalTok"/>
+        </w:rPr>
+        <w:t xml:space="preserve">        </w:t>
+      </w:r>
+      <w:r>
+        <w:rPr>
+          <w:rStyle w:val="BuiltInTok"/>
+        </w:rPr>
+        <w:t>print</w:t>
+      </w:r>
+      <w:r>
+        <w:rPr>
+          <w:rStyle w:val="NormalTok"/>
+        </w:rPr>
+        <w:t>(</w:t>
+      </w:r>
+      <w:r>
+        <w:rPr>
+          <w:rStyle w:val="StringTok"/>
+        </w:rPr>
+        <w:t>'Reject the null hypothesis'</w:t>
+      </w:r>
+      <w:r>
+        <w:rPr>
+          <w:rStyle w:val="NormalTok"/>
+        </w:rPr>
+        <w:t>)</w:t>
+      </w:r>
+      <w:r>
+        <w:br/>
+      </w:r>
+      <w:r>
+        <w:rPr>
+          <w:rStyle w:val="NormalTok"/>
+        </w:rPr>
+        <w:t xml:space="preserve">        </w:t>
+      </w:r>
+      <w:r>
+        <w:rPr>
+          <w:rStyle w:val="BuiltInTok"/>
+        </w:rPr>
+        <w:t>print</w:t>
+      </w:r>
+      <w:r>
+        <w:rPr>
+          <w:rStyle w:val="NormalTok"/>
+        </w:rPr>
+        <w:t>(</w:t>
+      </w:r>
+      <w:r>
+        <w:rPr>
+          <w:rStyle w:val="StringTok"/>
+        </w:rPr>
+        <w:t>'Data may have no unit root and is stationary'</w:t>
+      </w:r>
+      <w:r>
+        <w:rPr>
+          <w:rStyle w:val="NormalTok"/>
+        </w:rPr>
+        <w:t>)</w:t>
+      </w:r>
+      <w:r>
+        <w:br/>
+      </w:r>
+      <w:r>
+        <w:rPr>
+          <w:rStyle w:val="NormalTok"/>
+        </w:rPr>
+        <w:t xml:space="preserve">    </w:t>
+      </w:r>
+      <w:r>
+        <w:rPr>
+          <w:rStyle w:val="ControlFlowTok"/>
+        </w:rPr>
+        <w:t>else</w:t>
+      </w:r>
+      <w:r>
+        <w:rPr>
+          <w:rStyle w:val="NormalTok"/>
+        </w:rPr>
+        <w:t>:</w:t>
+      </w:r>
+      <w:r>
+        <w:br/>
+      </w:r>
+      <w:r>
+        <w:rPr>
+          <w:rStyle w:val="NormalTok"/>
+        </w:rPr>
+        <w:lastRenderedPageBreak/>
+        <w:t xml:space="preserve">        </w:t>
+      </w:r>
+      <w:r>
+        <w:rPr>
+          <w:rStyle w:val="BuiltInTok"/>
+        </w:rPr>
+        <w:t>print</w:t>
+      </w:r>
+      <w:r>
+        <w:rPr>
+          <w:rStyle w:val="NormalTok"/>
+        </w:rPr>
+        <w:t>(</w:t>
+      </w:r>
+      <w:r>
+        <w:rPr>
+          <w:rStyle w:val="StringTok"/>
+        </w:rPr>
+        <w:t>'</w:t>
+      </w:r>
+      <w:r>
+        <w:rPr>
+          <w:rStyle w:val="CharTok"/>
+        </w:rPr>
+        <w:t>\n</w:t>
+      </w:r>
+      <w:r>
+        <w:rPr>
+          <w:rStyle w:val="StringTok"/>
+        </w:rPr>
+        <w:t>Weak evidence against the null hypothesis'</w:t>
+      </w:r>
+      <w:r>
+        <w:rPr>
+          <w:rStyle w:val="NormalTok"/>
+        </w:rPr>
+        <w:t>)</w:t>
+      </w:r>
+      <w:r>
+        <w:br/>
+      </w:r>
+      <w:r>
+        <w:rPr>
+          <w:rStyle w:val="NormalTok"/>
+        </w:rPr>
+        <w:t xml:space="preserve">        </w:t>
+      </w:r>
+      <w:r>
+        <w:rPr>
+          <w:rStyle w:val="BuiltInTok"/>
+        </w:rPr>
+        <w:t>print</w:t>
+      </w:r>
+      <w:r>
+        <w:rPr>
+          <w:rStyle w:val="NormalTok"/>
+        </w:rPr>
+        <w:t>(</w:t>
+      </w:r>
+      <w:r>
+        <w:rPr>
+          <w:rStyle w:val="StringTok"/>
+        </w:rPr>
+        <w:t>'Fail to reject the null hypothesis'</w:t>
+      </w:r>
+      <w:r>
+        <w:rPr>
+          <w:rStyle w:val="NormalTok"/>
+        </w:rPr>
+        <w:t>)</w:t>
+      </w:r>
+      <w:r>
+        <w:br/>
+      </w:r>
+      <w:r>
+        <w:rPr>
+          <w:rStyle w:val="NormalTok"/>
+        </w:rPr>
+        <w:t xml:space="preserve">        </w:t>
+      </w:r>
+      <w:r>
+        <w:rPr>
+          <w:rStyle w:val="BuiltInTok"/>
+        </w:rPr>
+        <w:t>print</w:t>
+      </w:r>
+      <w:r>
+        <w:rPr>
+          <w:rStyle w:val="NormalTok"/>
+        </w:rPr>
+        <w:t>(</w:t>
+      </w:r>
+      <w:r>
+        <w:rPr>
+          <w:rStyle w:val="StringTok"/>
+        </w:rPr>
+        <w:t>'Data may have a unit root and is non-stationary'</w:t>
+      </w:r>
+      <w:r>
+        <w:rPr>
+          <w:rStyle w:val="NormalTok"/>
+        </w:rPr>
+        <w:t>)</w:t>
+      </w:r>
+      <w:r>
+        <w:br/>
+      </w:r>
+      <w:r>
+        <w:br/>
       </w:r>
       <w:r>
         <w:rPr>
           <w:rStyle w:val="CommentTok"/>
         </w:rPr>
-        <w:t>gmented Dickey-Fuller and print results</w:t>
-      </w:r>
-      <w:r>
-        <w:br/>
-      </w:r>
-      <w:r>
-        <w:rPr>
-          <w:rStyle w:val="KeywordTok"/>
-        </w:rPr>
-        <w:t>def</w:t>
-      </w:r>
-      <w:r>
-        <w:rPr>
-          <w:rStyle w:val="NormalTok"/>
-        </w:rPr>
-        <w:t xml:space="preserve"> adf_test(ts):</w:t>
-      </w:r>
-      <w:r>
-        <w:br/>
-      </w:r>
-      <w:r>
-        <w:rPr>
-          <w:rStyle w:val="NormalTok"/>
-        </w:rPr>
-        <w:t xml:space="preserve">    df </w:t>
-      </w:r>
-      <w:r>
-        <w:rPr>
-          <w:rStyle w:val="OperatorTok"/>
-        </w:rPr>
-        <w:t>=</w:t>
-      </w:r>
-      <w:r>
-        <w:rPr>
-          <w:rStyle w:val="NormalTok"/>
-        </w:rPr>
-        <w:t xml:space="preserve"> adfuller(ts, autolag</w:t>
-      </w:r>
-      <w:r>
-        <w:rPr>
-          <w:rStyle w:val="OperatorTok"/>
-        </w:rPr>
-        <w:t>=</w:t>
+        <w:t># Run the ADF test on the raw time series data</w:t>
+      </w:r>
+      <w:r>
+        <w:br/>
+      </w:r>
+      <w:r>
+        <w:rPr>
+          <w:rStyle w:val="NormalTok"/>
+        </w:rPr>
+        <w:t>adf_test(df[</w:t>
       </w:r>
       <w:r>
         <w:rPr>
           <w:rStyle w:val="StringTok"/>
         </w:rPr>
-        <w:t>'AIC'</w:t>
-      </w:r>
-      <w:r>
-        <w:rPr>
-          <w:rStyle w:val="NormalTok"/>
-        </w:rPr>
-        <w:t>)</w:t>
-      </w:r>
-      <w:r>
-        <w:br/>
-      </w:r>
-      <w:r>
-        <w:rPr>
-          <w:rStyle w:val="NormalTok"/>
-        </w:rPr>
-        <w:t xml:space="preserve">    results </w:t>
-      </w:r>
-      <w:r>
-        <w:rPr>
-          <w:rStyle w:val="OperatorTok"/>
-        </w:rPr>
-        <w:t>=</w:t>
-      </w:r>
-      <w:r>
-        <w:rPr>
-          <w:rStyle w:val="NormalTok"/>
-        </w:rPr>
-        <w:t xml:space="preserve"> pd.DataFrame(df[:</w:t>
-      </w:r>
-      <w:r>
-        <w:rPr>
-          <w:rStyle w:val="DecValTok"/>
-        </w:rPr>
-        <w:t>4</w:t>
-      </w:r>
-      <w:r>
-        <w:rPr>
-          <w:rStyle w:val="NormalTok"/>
-        </w:rPr>
-        <w:t>], columns</w:t>
-      </w:r>
-      <w:r>
-        <w:rPr>
-          <w:rStyle w:val="OperatorTok"/>
-        </w:rPr>
-        <w:t>=</w:t>
-      </w:r>
-      <w:r>
-        <w:rPr>
-          <w:rStyle w:val="NormalTok"/>
-        </w:rPr>
-        <w:t>[</w:t>
+        <w:t>'Revenue'</w:t>
+      </w:r>
+      <w:r>
+        <w:rPr>
+          <w:rStyle w:val="NormalTok"/>
+        </w:rPr>
+        <w:t>])</w:t>
+      </w:r>
+    </w:p>
+    <w:p>
+      <w:pPr>
+        <w:pStyle w:val="SourceCode"/>
+      </w:pPr>
+      <w:r>
+        <w:rPr>
+          <w:rStyle w:val="VerbatimChar"/>
+        </w:rPr>
+        <w:t>Results of Augmented Dickey-Fuller Test:</w:t>
+      </w:r>
+      <w:r>
+        <w:br/>
+      </w:r>
+      <w:r>
+        <w:br/>
+      </w:r>
+      <w:r>
+        <w:rPr>
+          <w:rStyle w:val="VerbatimChar"/>
+        </w:rPr>
+        <w:t xml:space="preserve">                   Results </w:t>
+      </w:r>
+      <w:r>
+        <w:br/>
+      </w:r>
+      <w:r>
+        <w:rPr>
+          <w:rStyle w:val="VerbatimChar"/>
+        </w:rPr>
+        <w:t>Test Statistic   -2.218319</w:t>
+      </w:r>
+      <w:r>
+        <w:br/>
+      </w:r>
+      <w:r>
+        <w:rPr>
+          <w:rStyle w:val="VerbatimChar"/>
+        </w:rPr>
+        <w:t>p-value           0.199664</w:t>
+      </w:r>
+      <w:r>
+        <w:br/>
+      </w:r>
+      <w:r>
+        <w:rPr>
+          <w:rStyle w:val="VerbatimChar"/>
+        </w:rPr>
+        <w:t>Num Lags               1.0</w:t>
+      </w:r>
+      <w:r>
+        <w:br/>
+      </w:r>
+      <w:r>
+        <w:rPr>
+          <w:rStyle w:val="VerbatimChar"/>
+        </w:rPr>
+        <w:t>Num Observations     729.0</w:t>
+      </w:r>
+      <w:r>
+        <w:br/>
+      </w:r>
+      <w:r>
+        <w:br/>
+      </w:r>
+      <w:r>
+        <w:rPr>
+          <w:rStyle w:val="VerbatimChar"/>
+        </w:rPr>
+        <w:t>Weak evidence against the null hypothesis</w:t>
+      </w:r>
+      <w:r>
+        <w:br/>
+      </w:r>
+      <w:r>
+        <w:rPr>
+          <w:rStyle w:val="VerbatimChar"/>
+        </w:rPr>
+        <w:t>Fail to reject the null hypothesis</w:t>
+      </w:r>
+      <w:r>
+        <w:br/>
+      </w:r>
+      <w:r>
+        <w:rPr>
+          <w:rStyle w:val="VerbatimChar"/>
+        </w:rPr>
+        <w:t>Data may have a unit root and is non-stationary</w:t>
+      </w:r>
+    </w:p>
+    <w:p>
+      <w:pPr>
+        <w:pStyle w:val="FirstParagraph"/>
+      </w:pPr>
+      <w:r>
+        <w:t xml:space="preserve">With a non-statistically significant p-value at ~0.20, this is further evidence that the raw data are not stationary. We will now attempt to transform our time series by taking the first differences of the Revenue series </w:t>
+      </w:r>
+      <w:proofErr w:type="gramStart"/>
+      <w:r>
+        <w:t>so as to</w:t>
+      </w:r>
+      <w:proofErr w:type="gramEnd"/>
+      <w:r>
+        <w:t xml:space="preserve"> </w:t>
+      </w:r>
+      <w:r>
+        <w:t>achieve</w:t>
+      </w:r>
+      <w:r>
+        <w:t xml:space="preserve"> stationarity.</w:t>
+      </w:r>
+    </w:p>
+    <w:p>
+      <w:pPr>
+        <w:pStyle w:val="SourceCode"/>
+      </w:pPr>
+      <w:r>
+        <w:rPr>
+          <w:rStyle w:val="CommentTok"/>
+        </w:rPr>
+        <w:t># Difference the time series and plot to line graph</w:t>
+      </w:r>
+      <w:r>
+        <w:br/>
+      </w:r>
+      <w:r>
+        <w:rPr>
+          <w:rStyle w:val="NormalTok"/>
+        </w:rPr>
+        <w:t>df[</w:t>
       </w:r>
       <w:r>
         <w:rPr>
           <w:rStyle w:val="StringTok"/>
         </w:rPr>
-        <w:t>'Results '</w:t>
-      </w:r>
-      <w:r>
-        <w:rPr>
-          <w:rStyle w:val="NormalTok"/>
-        </w:rPr>
-        <w:t>], dtype</w:t>
-      </w:r>
-      <w:r>
-        <w:rPr>
-          <w:rStyle w:val="OperatorTok"/>
-        </w:rPr>
-        <w:t>=</w:t>
-      </w:r>
-      <w:r>
-        <w:rPr>
-          <w:rStyle w:val="BuiltInTok"/>
-        </w:rPr>
-        <w:t>object</w:t>
-      </w:r>
-      <w:r>
-        <w:rPr>
-          <w:rStyle w:val="NormalTok"/>
-        </w:rPr>
-        <w:t>)</w:t>
-      </w:r>
-      <w:r>
-        <w:br/>
-      </w:r>
-      <w:r>
-        <w:rPr>
-          <w:rStyle w:val="NormalTok"/>
-        </w:rPr>
-        <w:t xml:space="preserve">    results.index</w:t>
-      </w:r>
-      <w:r>
-        <w:rPr>
-          <w:rStyle w:val="OperatorTok"/>
-        </w:rPr>
-        <w:t>=</w:t>
-      </w:r>
-      <w:r>
-        <w:rPr>
-          <w:rStyle w:val="NormalTok"/>
-        </w:rPr>
-        <w:t>[</w:t>
+        <w:t>'Revenue_diff'</w:t>
+      </w:r>
+      <w:r>
+        <w:rPr>
+          <w:rStyle w:val="NormalTok"/>
+        </w:rPr>
+        <w:t xml:space="preserve">] </w:t>
+      </w:r>
+      <w:r>
+        <w:rPr>
+          <w:rStyle w:val="OperatorTok"/>
+        </w:rPr>
+        <w:t>=</w:t>
+      </w:r>
+      <w:r>
+        <w:rPr>
+          <w:rStyle w:val="NormalTok"/>
+        </w:rPr>
+        <w:t xml:space="preserve"> df[</w:t>
       </w:r>
       <w:r>
         <w:rPr>
           <w:rStyle w:val="StringTok"/>
         </w:rPr>
-        <w:t>'Test Statistic'</w:t>
-      </w:r>
-      <w:r>
-        <w:rPr>
-          <w:rStyle w:val="NormalTok"/>
-        </w:rPr>
-        <w:t xml:space="preserve">, </w:t>
+        <w:t>'Revenue'</w:t>
+      </w:r>
+      <w:r>
+        <w:rPr>
+          <w:rStyle w:val="NormalTok"/>
+        </w:rPr>
+        <w:t>].diff()</w:t>
+      </w:r>
+      <w:r>
+        <w:br/>
+      </w:r>
+      <w:r>
+        <w:rPr>
+          <w:rStyle w:val="NormalTok"/>
+        </w:rPr>
+        <w:t>df[</w:t>
       </w:r>
       <w:r>
         <w:rPr>
           <w:rStyle w:val="StringTok"/>
         </w:rPr>
-        <w:t>'p-value'</w:t>
-      </w:r>
-      <w:r>
-        <w:rPr>
-          <w:rStyle w:val="NormalTok"/>
-        </w:rPr>
-        <w:t xml:space="preserve">, </w:t>
+        <w:t>'Revenue_diff'</w:t>
+      </w:r>
+      <w:r>
+        <w:rPr>
+          <w:rStyle w:val="NormalTok"/>
+        </w:rPr>
+        <w:t>].plot(title</w:t>
+      </w:r>
+      <w:r>
+        <w:rPr>
+          <w:rStyle w:val="OperatorTok"/>
+        </w:rPr>
+        <w:t>=</w:t>
       </w:r>
       <w:r>
         <w:rPr>
           <w:rStyle w:val="StringTok"/>
         </w:rPr>
-        <w:t>'Num Lags'</w:t>
-      </w:r>
-      <w:r>
-        <w:rPr>
-          <w:rStyle w:val="NormalTok"/>
-        </w:rPr>
-        <w:t xml:space="preserve">, </w:t>
-      </w:r>
-      <w:r>
-        <w:rPr>
-          <w:rStyle w:val="StringTok"/>
-        </w:rPr>
-        <w:t>'Num Observations'</w:t>
-      </w:r>
-      <w:r>
-        <w:rPr>
-          <w:rStyle w:val="NormalTok"/>
-        </w:rPr>
-        <w:t>]</w:t>
-      </w:r>
-      <w:r>
-        <w:br/>
-      </w:r>
-      <w:r>
-        <w:rPr>
-          <w:rStyle w:val="NormalTok"/>
-        </w:rPr>
-        <w:t xml:space="preserve">    </w:t>
-      </w:r>
-      <w:r>
-        <w:rPr>
-          <w:rStyle w:val="BuiltInTok"/>
-        </w:rPr>
-        <w:t>print</w:t>
-      </w:r>
-      <w:r>
-        <w:rPr>
-          <w:rStyle w:val="NormalTok"/>
-        </w:rPr>
-        <w:t>(</w:t>
-      </w:r>
-      <w:r>
-        <w:rPr>
-          <w:rStyle w:val="StringTok"/>
-        </w:rPr>
-        <w:t>'Results of Augmented Dickey-Fuller Test:</w:t>
-      </w:r>
-      <w:r>
-        <w:rPr>
-          <w:rStyle w:val="CharTok"/>
-        </w:rPr>
-        <w:t>\n\n</w:t>
-      </w:r>
-      <w:r>
-        <w:rPr>
-          <w:rStyle w:val="StringTok"/>
-        </w:rPr>
-        <w:t>'</w:t>
-      </w:r>
-      <w:r>
-        <w:rPr>
-          <w:rStyle w:val="NormalTok"/>
-        </w:rPr>
-        <w:t>, results)</w:t>
-      </w:r>
-      <w:r>
-        <w:br/>
-      </w:r>
-      <w:r>
-        <w:rPr>
-          <w:rStyle w:val="NormalTok"/>
-        </w:rPr>
-        <w:t xml:space="preserve">    </w:t>
-      </w:r>
-      <w:r>
-        <w:rPr>
-          <w:rStyle w:val="ControlFlowTok"/>
-        </w:rPr>
-        <w:t>if</w:t>
-      </w:r>
-      <w:r>
-        <w:rPr>
-          <w:rStyle w:val="NormalTok"/>
-        </w:rPr>
-        <w:t xml:space="preserve"> df[</w:t>
-      </w:r>
-      <w:r>
-        <w:rPr>
-          <w:rStyle w:val="DecValTok"/>
-        </w:rPr>
-        <w:t>1</w:t>
-      </w:r>
-      <w:r>
-        <w:rPr>
-          <w:rStyle w:val="NormalTok"/>
-        </w:rPr>
-        <w:t xml:space="preserve">] </w:t>
-      </w:r>
-      <w:r>
-        <w:rPr>
-          <w:rStyle w:val="OperatorTok"/>
-        </w:rPr>
-        <w:t>&lt;=</w:t>
-      </w:r>
-      <w:r>
-        <w:rPr>
-          <w:rStyle w:val="NormalTok"/>
-        </w:rPr>
-        <w:t xml:space="preserve"> </w:t>
-      </w:r>
-      <w:r>
-        <w:rPr>
-          <w:rStyle w:val="FloatTok"/>
-        </w:rPr>
-        <w:t>0.05</w:t>
-      </w:r>
-      <w:r>
-        <w:rPr>
-          <w:rStyle w:val="NormalTok"/>
-        </w:rPr>
-        <w:t>:</w:t>
-      </w:r>
-      <w:r>
-        <w:br/>
-      </w:r>
-      <w:r>
-        <w:rPr>
-          <w:rStyle w:val="NormalTok"/>
-        </w:rPr>
-        <w:t xml:space="preserve">        </w:t>
-      </w:r>
-      <w:r>
-        <w:rPr>
-          <w:rStyle w:val="BuiltInTok"/>
-        </w:rPr>
-        <w:t>print</w:t>
-      </w:r>
-      <w:r>
-        <w:rPr>
-          <w:rStyle w:val="NormalTok"/>
-        </w:rPr>
-        <w:t>(</w:t>
-      </w:r>
-      <w:r>
-        <w:rPr>
-          <w:rStyle w:val="StringTok"/>
-        </w:rPr>
-        <w:t>'</w:t>
-      </w:r>
-      <w:r>
-        <w:rPr>
-          <w:rStyle w:val="CharTok"/>
-        </w:rPr>
-        <w:t>\n</w:t>
-      </w:r>
-      <w:r>
-        <w:rPr>
-          <w:rStyle w:val="StringTok"/>
-        </w:rPr>
-        <w:t>Strong evidence against the null hypothesis'</w:t>
-      </w:r>
-      <w:r>
-        <w:rPr>
-          <w:rStyle w:val="NormalTok"/>
-        </w:rPr>
-        <w:t>)</w:t>
-      </w:r>
-      <w:r>
-        <w:br/>
-      </w:r>
-      <w:r>
-        <w:rPr>
-          <w:rStyle w:val="NormalTok"/>
-        </w:rPr>
-        <w:t xml:space="preserve">        </w:t>
-      </w:r>
-      <w:r>
-        <w:rPr>
-          <w:rStyle w:val="BuiltInTok"/>
-        </w:rPr>
-        <w:t>print</w:t>
-      </w:r>
-      <w:r>
-        <w:rPr>
-          <w:rStyle w:val="NormalTok"/>
-        </w:rPr>
-        <w:t>(</w:t>
-      </w:r>
-      <w:r>
-        <w:rPr>
-          <w:rStyle w:val="StringTok"/>
-        </w:rPr>
-        <w:t>'Reject the null hypothesis'</w:t>
-      </w:r>
-      <w:r>
-        <w:rPr>
-          <w:rStyle w:val="NormalTok"/>
-        </w:rPr>
-        <w:t>)</w:t>
-      </w:r>
-      <w:r>
-        <w:br/>
-      </w:r>
-      <w:r>
-        <w:rPr>
-          <w:rStyle w:val="NormalTok"/>
-        </w:rPr>
-        <w:t xml:space="preserve">        </w:t>
-      </w:r>
-      <w:r>
-        <w:rPr>
-          <w:rStyle w:val="BuiltInTok"/>
-        </w:rPr>
-        <w:t>print</w:t>
-      </w:r>
-      <w:r>
-        <w:rPr>
-          <w:rStyle w:val="NormalTok"/>
-        </w:rPr>
-        <w:t>(</w:t>
-      </w:r>
-      <w:r>
-        <w:rPr>
-          <w:rStyle w:val="StringTok"/>
-        </w:rPr>
-        <w:t>'Data may have no unit roo</w:t>
-      </w:r>
-      <w:r>
-        <w:rPr>
-          <w:rStyle w:val="StringTok"/>
-        </w:rPr>
-        <w:t>t and is stationary'</w:t>
-      </w:r>
-      <w:r>
-        <w:rPr>
-          <w:rStyle w:val="NormalTok"/>
-        </w:rPr>
-        <w:t>)</w:t>
-      </w:r>
-      <w:r>
-        <w:br/>
-      </w:r>
-      <w:r>
-        <w:rPr>
-          <w:rStyle w:val="NormalTok"/>
-        </w:rPr>
-        <w:t xml:space="preserve">    </w:t>
-      </w:r>
-      <w:r>
-        <w:rPr>
-          <w:rStyle w:val="ControlFlowTok"/>
-        </w:rPr>
-        <w:t>else</w:t>
-      </w:r>
-      <w:r>
-        <w:rPr>
-          <w:rStyle w:val="NormalTok"/>
-        </w:rPr>
-        <w:t>:</w:t>
-      </w:r>
-      <w:r>
-        <w:br/>
-      </w:r>
-      <w:r>
-        <w:rPr>
-          <w:rStyle w:val="NormalTok"/>
-        </w:rPr>
-        <w:t xml:space="preserve">        </w:t>
-      </w:r>
-      <w:r>
-        <w:rPr>
-          <w:rStyle w:val="BuiltInTok"/>
-        </w:rPr>
-        <w:t>print</w:t>
-      </w:r>
-      <w:r>
-        <w:rPr>
-          <w:rStyle w:val="NormalTok"/>
-        </w:rPr>
-        <w:t>(</w:t>
-      </w:r>
-      <w:r>
-        <w:rPr>
-          <w:rStyle w:val="StringTok"/>
-        </w:rPr>
-        <w:t>'</w:t>
-      </w:r>
-      <w:r>
-        <w:rPr>
-          <w:rStyle w:val="CharTok"/>
-        </w:rPr>
-        <w:t>\n</w:t>
-      </w:r>
-      <w:r>
-        <w:rPr>
-          <w:rStyle w:val="StringTok"/>
-        </w:rPr>
-        <w:t>Weak evidence against the null hypothesis'</w:t>
-      </w:r>
-      <w:r>
-        <w:rPr>
-          <w:rStyle w:val="NormalTok"/>
-        </w:rPr>
-        <w:t>)</w:t>
-      </w:r>
-      <w:r>
-        <w:br/>
-      </w:r>
-      <w:r>
-        <w:rPr>
-          <w:rStyle w:val="NormalTok"/>
-        </w:rPr>
-        <w:t xml:space="preserve">        </w:t>
-      </w:r>
-      <w:r>
-        <w:rPr>
-          <w:rStyle w:val="BuiltInTok"/>
-        </w:rPr>
-        <w:t>print</w:t>
-      </w:r>
-      <w:r>
-        <w:rPr>
-          <w:rStyle w:val="NormalTok"/>
-        </w:rPr>
-        <w:t>(</w:t>
-      </w:r>
-      <w:r>
-        <w:rPr>
-          <w:rStyle w:val="StringTok"/>
-        </w:rPr>
-        <w:t>'Fail to reject the null hypothesis'</w:t>
-      </w:r>
-      <w:r>
-        <w:rPr>
-          <w:rStyle w:val="NormalTok"/>
-        </w:rPr>
-        <w:t>)</w:t>
-      </w:r>
-      <w:r>
-        <w:br/>
-      </w:r>
-      <w:r>
-        <w:rPr>
-          <w:rStyle w:val="NormalTok"/>
-        </w:rPr>
-        <w:t xml:space="preserve">        </w:t>
-      </w:r>
-      <w:r>
-        <w:rPr>
-          <w:rStyle w:val="BuiltInTok"/>
-        </w:rPr>
-        <w:t>print</w:t>
-      </w:r>
-      <w:r>
-        <w:rPr>
-          <w:rStyle w:val="NormalTok"/>
-        </w:rPr>
-        <w:t>(</w:t>
-      </w:r>
-      <w:r>
-        <w:rPr>
-          <w:rStyle w:val="StringTok"/>
-        </w:rPr>
-        <w:t>'Data may have a unit root and is non-stationary'</w:t>
-      </w:r>
-      <w:r>
-        <w:rPr>
-          <w:rStyle w:val="NormalTok"/>
-        </w:rPr>
-        <w:t>)</w:t>
-      </w:r>
-      <w:r>
-        <w:br/>
-      </w:r>
-      <w:r>
-        <w:br/>
-      </w:r>
-      <w:r>
-        <w:rPr>
-          <w:rStyle w:val="CommentTok"/>
-        </w:rPr>
-        <w:lastRenderedPageBreak/>
-        <w:t># Run the ADF test on the raw time series dat</w:t>
-      </w:r>
-      <w:r>
-        <w:rPr>
-          <w:rStyle w:val="CommentTok"/>
-        </w:rPr>
-        <w:t>a</w:t>
-      </w:r>
-      <w:r>
-        <w:br/>
-      </w:r>
-      <w:r>
-        <w:rPr>
-          <w:rStyle w:val="NormalTok"/>
-        </w:rPr>
-        <w:t>adf_test(df[</w:t>
-      </w:r>
-      <w:r>
-        <w:rPr>
-          <w:rStyle w:val="StringTok"/>
-        </w:rPr>
-        <w:t>'Revenue'</w:t>
-      </w:r>
-      <w:r>
-        <w:rPr>
-          <w:rStyle w:val="NormalTok"/>
-        </w:rPr>
-        <w:t>])</w:t>
-      </w:r>
-    </w:p>
-    <w:p>
-      <w:pPr>
-        <w:pStyle w:val="SourceCode"/>
-      </w:pPr>
-      <w:r>
-        <w:rPr>
-          <w:rStyle w:val="VerbatimChar"/>
-        </w:rPr>
-        <w:t>Results of Augmented Dickey-Fuller Test:</w:t>
-      </w:r>
-      <w:r>
-        <w:br/>
-      </w:r>
-      <w:r>
-        <w:br/>
-      </w:r>
-      <w:r>
-        <w:rPr>
-          <w:rStyle w:val="VerbatimChar"/>
-        </w:rPr>
-        <w:t xml:space="preserve">                   Results </w:t>
-      </w:r>
-      <w:r>
-        <w:br/>
-      </w:r>
-      <w:r>
-        <w:rPr>
-          <w:rStyle w:val="VerbatimChar"/>
-        </w:rPr>
-        <w:t>Test Statistic   -2.218319</w:t>
-      </w:r>
-      <w:r>
-        <w:br/>
-      </w:r>
-      <w:r>
-        <w:rPr>
-          <w:rStyle w:val="VerbatimChar"/>
-        </w:rPr>
-        <w:t>p-value           0.199664</w:t>
-      </w:r>
-      <w:r>
-        <w:br/>
-      </w:r>
-      <w:r>
-        <w:rPr>
-          <w:rStyle w:val="VerbatimChar"/>
-        </w:rPr>
-        <w:t>Num Lags               1.0</w:t>
-      </w:r>
-      <w:r>
-        <w:br/>
-      </w:r>
-      <w:r>
-        <w:rPr>
-          <w:rStyle w:val="VerbatimChar"/>
-        </w:rPr>
-        <w:t>Num Observations     729.0</w:t>
-      </w:r>
-      <w:r>
-        <w:br/>
-      </w:r>
-      <w:r>
-        <w:br/>
-      </w:r>
-      <w:r>
-        <w:rPr>
-          <w:rStyle w:val="VerbatimChar"/>
-        </w:rPr>
-        <w:t>Weak evidence against the null hypothesis</w:t>
-      </w:r>
-      <w:r>
-        <w:br/>
-      </w:r>
-      <w:r>
-        <w:rPr>
-          <w:rStyle w:val="VerbatimChar"/>
-        </w:rPr>
-        <w:t>Fail to reject the null hypothesis</w:t>
-      </w:r>
-      <w:r>
-        <w:br/>
-      </w:r>
-      <w:r>
-        <w:rPr>
-          <w:rStyle w:val="VerbatimChar"/>
-        </w:rPr>
-        <w:t>Data may have a unit root and is non-stationary</w:t>
-      </w:r>
-    </w:p>
-    <w:p>
-      <w:pPr>
-        <w:pStyle w:val="FirstParagraph"/>
-      </w:pPr>
-      <w:r>
-        <w:t>With a non-statistically significant p-value at ~0.20, this is further evidence that the raw data are not stationary. We will now a</w:t>
-      </w:r>
-      <w:r>
-        <w:t xml:space="preserve">ttempt to transform our time series by taking the first differences of the Revenue series </w:t>
-      </w:r>
-      <w:proofErr w:type="gramStart"/>
-      <w:r>
-        <w:t>so as to</w:t>
-      </w:r>
-      <w:proofErr w:type="gramEnd"/>
-      <w:r>
-        <w:t xml:space="preserve"> </w:t>
-      </w:r>
-      <w:r>
-        <w:t>achieve</w:t>
-      </w:r>
-      <w:r>
-        <w:t xml:space="preserve"> stationarity.</w:t>
-      </w:r>
-    </w:p>
-    <w:p>
-      <w:pPr>
-        <w:pStyle w:val="SourceCode"/>
-      </w:pPr>
-      <w:r>
-        <w:rPr>
-          <w:rStyle w:val="CommentTok"/>
-        </w:rPr>
-        <w:t># Difference the time series and plot to line graph</w:t>
-      </w:r>
-      <w:r>
-        <w:br/>
-      </w:r>
-      <w:r>
-        <w:rPr>
-          <w:rStyle w:val="NormalTok"/>
-        </w:rPr>
-        <w:t>df[</w:t>
-      </w:r>
-      <w:r>
-        <w:rPr>
-          <w:rStyle w:val="StringTok"/>
-        </w:rPr>
-        <w:t>'Revenue_diff'</w:t>
-      </w:r>
-      <w:r>
-        <w:rPr>
-          <w:rStyle w:val="NormalTok"/>
-        </w:rPr>
-        <w:t xml:space="preserve">] </w:t>
-      </w:r>
-      <w:r>
-        <w:rPr>
-          <w:rStyle w:val="OperatorTok"/>
-        </w:rPr>
-        <w:t>=</w:t>
-      </w:r>
-      <w:r>
-        <w:rPr>
-          <w:rStyle w:val="NormalTok"/>
-        </w:rPr>
-        <w:t xml:space="preserve"> df[</w:t>
-      </w:r>
-      <w:r>
-        <w:rPr>
-          <w:rStyle w:val="StringTok"/>
-        </w:rPr>
-        <w:t>'Revenue'</w:t>
-      </w:r>
-      <w:r>
-        <w:rPr>
-          <w:rStyle w:val="NormalTok"/>
-        </w:rPr>
-        <w:t>].diff()</w:t>
-      </w:r>
-      <w:r>
-        <w:br/>
-      </w:r>
-      <w:r>
-        <w:rPr>
-          <w:rStyle w:val="NormalTok"/>
-        </w:rPr>
-        <w:t>df[</w:t>
-      </w:r>
-      <w:r>
-        <w:rPr>
-          <w:rStyle w:val="StringTok"/>
-        </w:rPr>
-        <w:t>'Revenue_diff'</w:t>
-      </w:r>
-      <w:r>
-        <w:rPr>
-          <w:rStyle w:val="NormalTok"/>
-        </w:rPr>
-        <w:t>].plot(title</w:t>
-      </w:r>
-      <w:r>
-        <w:rPr>
-          <w:rStyle w:val="OperatorTok"/>
-        </w:rPr>
-        <w:t>=</w:t>
-      </w:r>
-      <w:r>
-        <w:rPr>
-          <w:rStyle w:val="StringTok"/>
-        </w:rPr>
-        <w:t>'Difference</w:t>
-      </w:r>
-      <w:r>
-        <w:rPr>
-          <w:rStyle w:val="StringTok"/>
-        </w:rPr>
-        <w:t>d (Daily) Medical Admissions Revenue       '</w:t>
+        <w:t>'Differenced (Daily) Medical Admissions Revenue       '</w:t>
       </w:r>
       <w:r>
         <w:rPr>
@@ -1857,10 +1853,7 @@
         <w:pStyle w:val="BodyText"/>
       </w:pPr>
       <w:r>
-        <w:t>Visually, t</w:t>
-      </w:r>
-      <w:r>
-        <w:t>his appears to be more stationary. We'll now plot the rolling mean again to see if it remains relatively constant as opposed to the raw data.</w:t>
+        <w:t>Visually, this appears to be more stationary. We'll now plot the rolling mean again to see if it remains relatively constant as opposed to the raw data.</w:t>
       </w:r>
     </w:p>
     <w:p>
@@ -2044,13 +2037,7 @@
         <w:rPr>
           <w:rStyle w:val="VerbatimChar"/>
         </w:rPr>
-        <w:t xml:space="preserve">Num Lags     </w:t>
-      </w:r>
-      <w:r>
-        <w:rPr>
-          <w:rStyle w:val="VerbatimChar"/>
-        </w:rPr>
-        <w:t xml:space="preserve">           0.0</w:t>
+        <w:t>Num Lags                0.0</w:t>
       </w:r>
       <w:r>
         <w:br/>
@@ -2109,10 +2096,7 @@
         <w:t>Next,</w:t>
       </w:r>
       <w:r>
-        <w:t xml:space="preserve"> we'll look at seasonality and </w:t>
-      </w:r>
-      <w:r>
-        <w:t xml:space="preserve">utilize the </w:t>
+        <w:t xml:space="preserve"> we'll look at seasonality and utilize the </w:t>
       </w:r>
       <w:r>
         <w:rPr>
@@ -2158,10 +2142,7 @@
         <w:t>Step 1:</w:t>
       </w:r>
       <w:r>
-        <w:t xml:space="preserve"> </w:t>
-      </w:r>
-      <w:r>
-        <w:t>Import necessary Python libraries (pandas, numpy, and statsmodels)</w:t>
+        <w:t xml:space="preserve"> Import necessary Python libraries (pandas, numpy, and statsmodels)</w:t>
       </w:r>
     </w:p>
     <w:p>
@@ -2218,10 +2199,7 @@
         <w:t>date_range</w:t>
       </w:r>
       <w:r>
-        <w:t xml:space="preserve"> function with a daily frequency, starting from '2020-1-1' for a total of 731</w:t>
-      </w:r>
-      <w:r>
-        <w:t xml:space="preserve"> days</w:t>
+        <w:t xml:space="preserve"> function with a daily frequency, starting from '2020-1-1' for a total of 731 days</w:t>
       </w:r>
     </w:p>
     <w:p>
@@ -2292,10 +2270,7 @@
         <w:t>train</w:t>
       </w:r>
       <w:r>
-        <w:t xml:space="preserve"> set and the remaining</w:t>
-      </w:r>
-      <w:r>
-        <w:t xml:space="preserve"> 20% of days to the </w:t>
+        <w:t xml:space="preserve"> set and the remaining 20% of days to the </w:t>
       </w:r>
       <w:r>
         <w:rPr>
@@ -2387,10 +2362,7 @@
       <w:bookmarkStart w:id="14" w:name="d1-report-findings-and-visualizations"/>
       <w:bookmarkEnd w:id="13"/>
       <w:r>
-        <w:t>D1: Report Findin</w:t>
-      </w:r>
-      <w:r>
-        <w:t>gs and Visualizations</w:t>
+        <w:t>D1: Report Findings and Visualizations</w:t>
       </w:r>
     </w:p>
     <w:bookmarkEnd w:id="14"/>
@@ -2547,13 +2519,7 @@
         <w:rPr>
           <w:rStyle w:val="VerbatimChar"/>
         </w:rPr>
-        <w:t xml:space="preserve"> ARIMA(2,0,2)(0,0,0)[0] intercept   : AIC=88</w:t>
-      </w:r>
-      <w:r>
-        <w:rPr>
-          <w:rStyle w:val="VerbatimChar"/>
-        </w:rPr>
-        <w:t>3.277, Time=0.46 sec</w:t>
+        <w:t xml:space="preserve"> ARIMA(2,0,2)(0,0,0)[0] intercept   : AIC=883.277, Time=0.46 sec</w:t>
       </w:r>
       <w:r>
         <w:br/>
@@ -2589,13 +2555,7 @@
         <w:rPr>
           <w:rStyle w:val="VerbatimChar"/>
         </w:rPr>
-        <w:t xml:space="preserve"> ARIMA(0,0,0)(0,0,0)[0]             : A</w:t>
-      </w:r>
-      <w:r>
-        <w:rPr>
-          <w:rStyle w:val="VerbatimChar"/>
-        </w:rPr>
-        <w:t>IC=1015.481, Time=0.05 sec</w:t>
+        <w:t xml:space="preserve"> ARIMA(0,0,0)(0,0,0)[0]             : AIC=1015.481, Time=0.05 sec</w:t>
       </w:r>
       <w:r>
         <w:br/>
@@ -2649,13 +2609,7 @@
         <w:rPr>
           <w:rStyle w:val="VerbatimChar"/>
         </w:rPr>
-        <w:t xml:space="preserve"> ARIMA(1,0,1)(0,0,0)[0]             : AIC=881.927, Time=0.06 </w:t>
-      </w:r>
-      <w:r>
-        <w:rPr>
-          <w:rStyle w:val="VerbatimChar"/>
-        </w:rPr>
-        <w:t>sec</w:t>
+        <w:t xml:space="preserve"> ARIMA(1,0,1)(0,0,0)[0]             : AIC=881.927, Time=0.06 sec</w:t>
       </w:r>
       <w:r>
         <w:br/>
@@ -2762,7 +2716,14 @@
           <w:sz w:val="20"/>
           <w:szCs w:val="22"/>
         </w:rPr>
-        <w:t xml:space="preserve">Model:          </w:t>
+        <w:t>Model:               SARIMAX(1, 0, 0)   Log Likelihood                -437.991</w:t>
+      </w:r>
+      <w:r>
+        <w:rPr>
+          <w:sz w:val="22"/>
+          <w:szCs w:val="22"/>
+        </w:rPr>
+        <w:br/>
       </w:r>
       <w:r>
         <w:rPr>
@@ -2770,7 +2731,7 @@
           <w:sz w:val="20"/>
           <w:szCs w:val="22"/>
         </w:rPr>
-        <w:t xml:space="preserve">     SARIMAX(1, 0, 0)   Log Likelihood                -437.991</w:t>
+        <w:t>Date:                Mon, 29 May 2023   AIC                            879.982</w:t>
       </w:r>
       <w:r>
         <w:rPr>
@@ -2785,7 +2746,7 @@
           <w:sz w:val="20"/>
           <w:szCs w:val="22"/>
         </w:rPr>
-        <w:t>Date:                Mon, 29 May 2023   AIC                            879.982</w:t>
+        <w:t>Time:                        22:39:58   BIC                            889.168</w:t>
       </w:r>
       <w:r>
         <w:rPr>
@@ -2800,7 +2761,8 @@
           <w:sz w:val="20"/>
           <w:szCs w:val="22"/>
         </w:rPr>
-        <w:t>Time:                        22:39:58   BIC                            889.168</w:t>
+        <w:lastRenderedPageBreak/>
+        <w:t>Sample:                    01-02-2020   HQIC                           883.526</w:t>
       </w:r>
       <w:r>
         <w:rPr>
@@ -2815,8 +2777,14 @@
           <w:sz w:val="20"/>
           <w:szCs w:val="22"/>
         </w:rPr>
-        <w:lastRenderedPageBreak/>
-        <w:t>Sample:                    01-02-20</w:t>
+        <w:t xml:space="preserve">                         - 12-31-2021                                         </w:t>
+      </w:r>
+      <w:r>
+        <w:rPr>
+          <w:sz w:val="22"/>
+          <w:szCs w:val="22"/>
+        </w:rPr>
+        <w:br/>
       </w:r>
       <w:r>
         <w:rPr>
@@ -2824,7 +2792,7 @@
           <w:sz w:val="20"/>
           <w:szCs w:val="22"/>
         </w:rPr>
-        <w:t>20   HQIC                           883.526</w:t>
+        <w:t xml:space="preserve">Covariance Type:                  opg                                         </w:t>
       </w:r>
       <w:r>
         <w:rPr>
@@ -2839,7 +2807,7 @@
           <w:sz w:val="20"/>
           <w:szCs w:val="22"/>
         </w:rPr>
-        <w:t xml:space="preserve">                         - 12-31-2021                                         </w:t>
+        <w:t>==============================================================================</w:t>
       </w:r>
       <w:r>
         <w:rPr>
@@ -2854,7 +2822,7 @@
           <w:sz w:val="20"/>
           <w:szCs w:val="22"/>
         </w:rPr>
-        <w:t xml:space="preserve">Covariance Type:                  opg                                         </w:t>
+        <w:t xml:space="preserve">                 coef    std err          z      P&gt;|z|      [0.025      0.975]</w:t>
       </w:r>
       <w:r>
         <w:rPr>
@@ -2869,7 +2837,14 @@
           <w:sz w:val="20"/>
           <w:szCs w:val="22"/>
         </w:rPr>
-        <w:t>======================================================</w:t>
+        <w:t>------------------------------------------------------------------------------</w:t>
+      </w:r>
+      <w:r>
+        <w:rPr>
+          <w:sz w:val="22"/>
+          <w:szCs w:val="22"/>
+        </w:rPr>
+        <w:br/>
       </w:r>
       <w:r>
         <w:rPr>
@@ -2877,7 +2852,7 @@
           <w:sz w:val="20"/>
           <w:szCs w:val="22"/>
         </w:rPr>
-        <w:t>========================</w:t>
+        <w:t>ar.L1          0.4142      0.034     12.258      0.000       0.348       0.480</w:t>
       </w:r>
       <w:r>
         <w:rPr>
@@ -2892,7 +2867,7 @@
           <w:sz w:val="20"/>
           <w:szCs w:val="22"/>
         </w:rPr>
-        <w:t xml:space="preserve">                 coef    std err          z      P&gt;|z|      [0.025      0.975]</w:t>
+        <w:t>sigma2         0.1943      0.011     17.842      0.000       0.173       0.216</w:t>
       </w:r>
       <w:r>
         <w:rPr>
@@ -2907,7 +2882,7 @@
           <w:sz w:val="20"/>
           <w:szCs w:val="22"/>
         </w:rPr>
-        <w:t>------------------------------------------------------------------------------</w:t>
+        <w:t>===================================================================================</w:t>
       </w:r>
       <w:r>
         <w:rPr>
@@ -2922,7 +2897,14 @@
           <w:sz w:val="20"/>
           <w:szCs w:val="22"/>
         </w:rPr>
-        <w:t xml:space="preserve">ar.L1          0.4142      0.034     12.258      0.000       0.348       </w:t>
+        <w:t>Ljung-Box (L1) (Q):                   0.02   Jarque-Bera (JB):                 1.92</w:t>
+      </w:r>
+      <w:r>
+        <w:rPr>
+          <w:sz w:val="22"/>
+          <w:szCs w:val="22"/>
+        </w:rPr>
+        <w:br/>
       </w:r>
       <w:r>
         <w:rPr>
@@ -2930,7 +2912,7 @@
           <w:sz w:val="20"/>
           <w:szCs w:val="22"/>
         </w:rPr>
-        <w:t>0.480</w:t>
+        <w:t>Prob(Q):                              0.90   Prob(JB):                         0.38</w:t>
       </w:r>
       <w:r>
         <w:rPr>
@@ -2945,7 +2927,7 @@
           <w:sz w:val="20"/>
           <w:szCs w:val="22"/>
         </w:rPr>
-        <w:t>sigma2         0.1943      0.011     17.842      0.000       0.173       0.216</w:t>
+        <w:t>Heteroskedasticity (H):               1.00   Skew:                            -0.02</w:t>
       </w:r>
       <w:r>
         <w:rPr>
@@ -2960,98 +2942,22 @@
           <w:sz w:val="20"/>
           <w:szCs w:val="22"/>
         </w:rPr>
+        <w:t>Prob(H) (two-sided):                  0.97   Kurtosis:                         2.75</w:t>
+      </w:r>
+      <w:r>
+        <w:rPr>
+          <w:sz w:val="22"/>
+          <w:szCs w:val="22"/>
+        </w:rPr>
+        <w:br/>
+      </w:r>
+      <w:r>
+        <w:rPr>
+          <w:rStyle w:val="VerbatimChar"/>
+          <w:sz w:val="20"/>
+          <w:szCs w:val="22"/>
+        </w:rPr>
         <w:t>===================================================================================</w:t>
-      </w:r>
-      <w:r>
-        <w:rPr>
-          <w:sz w:val="22"/>
-          <w:szCs w:val="22"/>
-        </w:rPr>
-        <w:br/>
-      </w:r>
-      <w:r>
-        <w:rPr>
-          <w:rStyle w:val="VerbatimChar"/>
-          <w:sz w:val="20"/>
-          <w:szCs w:val="22"/>
-        </w:rPr>
-        <w:t>Ljung-Box (L1) (Q):                   0.02   Jarque-Bera (JB):                 1.92</w:t>
-      </w:r>
-      <w:r>
-        <w:rPr>
-          <w:sz w:val="22"/>
-          <w:szCs w:val="22"/>
-        </w:rPr>
-        <w:br/>
-      </w:r>
-      <w:r>
-        <w:rPr>
-          <w:rStyle w:val="VerbatimChar"/>
-          <w:sz w:val="20"/>
-          <w:szCs w:val="22"/>
-        </w:rPr>
-        <w:t>Pro</w:t>
-      </w:r>
-      <w:r>
-        <w:rPr>
-          <w:rStyle w:val="VerbatimChar"/>
-          <w:sz w:val="20"/>
-          <w:szCs w:val="22"/>
-        </w:rPr>
-        <w:t>b(Q):                              0.90   Prob(JB):                         0.38</w:t>
-      </w:r>
-      <w:r>
-        <w:rPr>
-          <w:sz w:val="22"/>
-          <w:szCs w:val="22"/>
-        </w:rPr>
-        <w:br/>
-      </w:r>
-      <w:r>
-        <w:rPr>
-          <w:rStyle w:val="VerbatimChar"/>
-          <w:sz w:val="20"/>
-          <w:szCs w:val="22"/>
-        </w:rPr>
-        <w:t>Heteroskedasticity (H):               1.00   Skew:                            -0.02</w:t>
-      </w:r>
-      <w:r>
-        <w:rPr>
-          <w:sz w:val="22"/>
-          <w:szCs w:val="22"/>
-        </w:rPr>
-        <w:br/>
-      </w:r>
-      <w:r>
-        <w:rPr>
-          <w:rStyle w:val="VerbatimChar"/>
-          <w:sz w:val="20"/>
-          <w:szCs w:val="22"/>
-        </w:rPr>
-        <w:t>Prob(H) (two-sided):                  0.97   Kurtosis:                         2.75</w:t>
-      </w:r>
-      <w:r>
-        <w:rPr>
-          <w:sz w:val="22"/>
-          <w:szCs w:val="22"/>
-        </w:rPr>
-        <w:br/>
-      </w:r>
-      <w:r>
-        <w:rPr>
-          <w:rStyle w:val="VerbatimChar"/>
-          <w:sz w:val="20"/>
-          <w:szCs w:val="22"/>
-        </w:rPr>
-        <w:t>=======</w:t>
-      </w:r>
-      <w:r>
-        <w:rPr>
-          <w:rStyle w:val="VerbatimChar"/>
-          <w:sz w:val="20"/>
-          <w:szCs w:val="22"/>
-        </w:rPr>
-        <w:t>============================================================================</w:t>
       </w:r>
       <w:r>
         <w:rPr>
@@ -3118,13 +3024,7 @@
         <w:rPr>
           <w:rStyle w:val="CommentTok"/>
         </w:rPr>
-        <w:t># Plot sta</w:t>
-      </w:r>
-      <w:r>
-        <w:rPr>
-          <w:rStyle w:val="CommentTok"/>
-        </w:rPr>
-        <w:t>tionarity of the raw time series</w:t>
+        <w:t># Plot stationarity of the raw time series</w:t>
       </w:r>
       <w:r>
         <w:br/>
@@ -3523,13 +3423,7 @@
         <w:rPr>
           <w:rStyle w:val="NormalTok"/>
         </w:rPr>
-        <w:t xml:space="preserve"> plt.sub</w:t>
-      </w:r>
-      <w:r>
-        <w:rPr>
-          <w:rStyle w:val="NormalTok"/>
-        </w:rPr>
-        <w:t>plots(</w:t>
+        <w:t xml:space="preserve"> plt.subplots(</w:t>
       </w:r>
       <w:r>
         <w:rPr>
@@ -3880,13 +3774,7 @@
         <w:rPr>
           <w:rStyle w:val="KeywordTok"/>
         </w:rPr>
-        <w:t>de</w:t>
-      </w:r>
-      <w:r>
-        <w:rPr>
-          <w:rStyle w:val="KeywordTok"/>
-        </w:rPr>
-        <w:t>f</w:t>
+        <w:t>def</w:t>
       </w:r>
       <w:r>
         <w:rPr>
@@ -4114,13 +4002,7 @@
         <w:rPr>
           <w:rStyle w:val="NormalTok"/>
         </w:rPr>
-        <w:t>a</w:t>
-      </w:r>
-      <w:r>
-        <w:rPr>
-          <w:rStyle w:val="NormalTok"/>
-        </w:rPr>
-        <w:t>x1, title</w:t>
+        <w:t>ax1, title</w:t>
       </w:r>
       <w:r>
         <w:rPr>
@@ -4449,13 +4331,7 @@
         <w:rPr>
           <w:rStyle w:val="StringTok"/>
         </w:rPr>
-        <w:t>'Decomposition of Raw Medical Time Series</w:t>
-      </w:r>
-      <w:r>
-        <w:rPr>
-          <w:rStyle w:val="StringTok"/>
-        </w:rPr>
-        <w:t>'</w:t>
+        <w:t>'Decomposition of Raw Medical Time Series'</w:t>
       </w:r>
       <w:r>
         <w:rPr>
@@ -4659,10 +4535,7 @@
         <w:pStyle w:val="BodyText"/>
       </w:pPr>
       <w:r>
-        <w:t>Once again, it appears clear that our cle</w:t>
-      </w:r>
-      <w:r>
-        <w:t>aned and transformed dataset does not feature seasonality or other obvious trends.</w:t>
+        <w:t>Once again, it appears clear that our cleaned and transformed dataset does not feature seasonality or other obvious trends.</w:t>
       </w:r>
     </w:p>
     <w:p>
@@ -4670,10 +4543,7 @@
         <w:pStyle w:val="BodyText"/>
       </w:pPr>
       <w:r>
-        <w:t>Now that we have prepared the data for training our ARIMA model, one final step prior to training is to split our dataset for testing. We will allocate 80% of the data for t</w:t>
-      </w:r>
-      <w:r>
-        <w:t>raining and 20% for testing.</w:t>
+        <w:t>Now that we have prepared the data for training our ARIMA model, one final step prior to training is to split our dataset for testing. We will allocate 80% of the data for training and 20% for testing.</w:t>
       </w:r>
     </w:p>
     <w:p>
@@ -4858,10 +4728,7 @@
         <w:pStyle w:val="FirstParagraph"/>
       </w:pPr>
       <w:r>
-        <w:t>As identified above in se</w:t>
-      </w:r>
-      <w:r>
-        <w:t xml:space="preserve">ction D1, we will fit our training data to an </w:t>
+        <w:t xml:space="preserve">As identified above in section D1, we will fit our training data to an </w:t>
       </w:r>
       <w:r>
         <w:rPr>
@@ -5048,7 +4915,14 @@
           <w:sz w:val="20"/>
           <w:szCs w:val="22"/>
         </w:rPr>
-        <w:t>====================================================================</w:t>
+        <w:t>==============================================================================</w:t>
+      </w:r>
+      <w:r>
+        <w:rPr>
+          <w:sz w:val="22"/>
+          <w:szCs w:val="22"/>
+        </w:rPr>
+        <w:br/>
       </w:r>
       <w:r>
         <w:rPr>
@@ -5056,7 +4930,7 @@
           <w:sz w:val="20"/>
           <w:szCs w:val="22"/>
         </w:rPr>
-        <w:t>==========</w:t>
+        <w:t>Dep. Variable:           Revenue_diff   No. Observations:                  584</w:t>
       </w:r>
       <w:r>
         <w:rPr>
@@ -5071,7 +4945,7 @@
           <w:sz w:val="20"/>
           <w:szCs w:val="22"/>
         </w:rPr>
-        <w:t>Dep. Variable:           Revenue_diff   No. Observations:                  584</w:t>
+        <w:t>Model:                 ARIMA(1, 0, 0)   Log Likelihood                -350.349</w:t>
       </w:r>
       <w:r>
         <w:rPr>
@@ -5086,7 +4960,7 @@
           <w:sz w:val="20"/>
           <w:szCs w:val="22"/>
         </w:rPr>
-        <w:t>Model:                 ARIMA(1, 0, 0)   Log Likelihood                -350.349</w:t>
+        <w:t>Date:                Mon, 29 May 2023   AIC                            706.698</w:t>
       </w:r>
       <w:r>
         <w:rPr>
@@ -5101,7 +4975,7 @@
           <w:sz w:val="20"/>
           <w:szCs w:val="22"/>
         </w:rPr>
-        <w:t>Date:                Mon, 29 May 2023   AIC                            706.698</w:t>
+        <w:t>Time:                        23:16:03   BIC                            719.808</w:t>
       </w:r>
       <w:r>
         <w:rPr>
@@ -5116,7 +4990,14 @@
           <w:sz w:val="20"/>
           <w:szCs w:val="22"/>
         </w:rPr>
-        <w:t xml:space="preserve">Time:   </w:t>
+        <w:t>Sample:                    01-02-2020   HQIC                           711.808</w:t>
+      </w:r>
+      <w:r>
+        <w:rPr>
+          <w:sz w:val="22"/>
+          <w:szCs w:val="22"/>
+        </w:rPr>
+        <w:br/>
       </w:r>
       <w:r>
         <w:rPr>
@@ -5124,7 +5005,7 @@
           <w:sz w:val="20"/>
           <w:szCs w:val="22"/>
         </w:rPr>
-        <w:t xml:space="preserve">                     23:16:03   BIC                            719.808</w:t>
+        <w:t xml:space="preserve">                         - 08-07-2021                                         </w:t>
       </w:r>
       <w:r>
         <w:rPr>
@@ -5139,7 +5020,7 @@
           <w:sz w:val="20"/>
           <w:szCs w:val="22"/>
         </w:rPr>
-        <w:t>Sample:                    01-02-2020   HQIC                           711.808</w:t>
+        <w:t xml:space="preserve">Covariance Type:                  opg                                         </w:t>
       </w:r>
       <w:r>
         <w:rPr>
@@ -5154,7 +5035,7 @@
           <w:sz w:val="20"/>
           <w:szCs w:val="22"/>
         </w:rPr>
-        <w:t xml:space="preserve">                         - 08-07-2021                                         </w:t>
+        <w:t>==============================================================================</w:t>
       </w:r>
       <w:r>
         <w:rPr>
@@ -5169,7 +5050,14 @@
           <w:sz w:val="20"/>
           <w:szCs w:val="22"/>
         </w:rPr>
-        <w:t xml:space="preserve">Covariance Type:           </w:t>
+        <w:t xml:space="preserve">                 coef    std err          z      P&gt;|z|      [0.025      0.975]</w:t>
+      </w:r>
+      <w:r>
+        <w:rPr>
+          <w:sz w:val="22"/>
+          <w:szCs w:val="22"/>
+        </w:rPr>
+        <w:br/>
       </w:r>
       <w:r>
         <w:rPr>
@@ -5177,7 +5065,7 @@
           <w:sz w:val="20"/>
           <w:szCs w:val="22"/>
         </w:rPr>
-        <w:t xml:space="preserve">       opg                                         </w:t>
+        <w:t>------------------------------------------------------------------------------</w:t>
       </w:r>
       <w:r>
         <w:rPr>
@@ -5192,7 +5080,7 @@
           <w:sz w:val="20"/>
           <w:szCs w:val="22"/>
         </w:rPr>
-        <w:t>==============================================================================</w:t>
+        <w:t>const          0.0328      0.031      1.063      0.288      -0.028       0.093</w:t>
       </w:r>
       <w:r>
         <w:rPr>
@@ -5207,7 +5095,7 @@
           <w:sz w:val="20"/>
           <w:szCs w:val="22"/>
         </w:rPr>
-        <w:t xml:space="preserve">                 coef    std err          z      P&gt;|z|      [0.025      0.975]</w:t>
+        <w:t>ar.L1          0.4079      0.038     10.748      0.000       0.333       0.482</w:t>
       </w:r>
       <w:r>
         <w:rPr>
@@ -5222,7 +5110,14 @@
           <w:sz w:val="20"/>
           <w:szCs w:val="22"/>
         </w:rPr>
-        <w:t>----------------------------------------------</w:t>
+        <w:t>sigma2         0.1943      0.012     15.948      0.000       0.170       0.218</w:t>
+      </w:r>
+      <w:r>
+        <w:rPr>
+          <w:sz w:val="22"/>
+          <w:szCs w:val="22"/>
+        </w:rPr>
+        <w:br/>
       </w:r>
       <w:r>
         <w:rPr>
@@ -5230,7 +5125,7 @@
           <w:sz w:val="20"/>
           <w:szCs w:val="22"/>
         </w:rPr>
-        <w:t>--------------------------------</w:t>
+        <w:t>===================================================================================</w:t>
       </w:r>
       <w:r>
         <w:rPr>
@@ -5245,7 +5140,7 @@
           <w:sz w:val="20"/>
           <w:szCs w:val="22"/>
         </w:rPr>
-        <w:t>const          0.0328      0.031      1.063      0.288      -0.028       0.093</w:t>
+        <w:t>Ljung-Box (L1) (Q):                   0.10   Jarque-Bera (JB):                 1.80</w:t>
       </w:r>
       <w:r>
         <w:rPr>
@@ -5260,7 +5155,7 @@
           <w:sz w:val="20"/>
           <w:szCs w:val="22"/>
         </w:rPr>
-        <w:t>ar.L1          0.4079      0.038     10.748      0.000       0.333       0.482</w:t>
+        <w:t>Prob(Q):                              0.75   Prob(JB):                         0.41</w:t>
       </w:r>
       <w:r>
         <w:rPr>
@@ -5275,7 +5170,14 @@
           <w:sz w:val="20"/>
           <w:szCs w:val="22"/>
         </w:rPr>
-        <w:t>sigma2         0.1943      0.012     15.948      0.000       0.17</w:t>
+        <w:t>Heteroskedasticity (H):               1.04   Skew:                            -0.05</w:t>
+      </w:r>
+      <w:r>
+        <w:rPr>
+          <w:sz w:val="22"/>
+          <w:szCs w:val="22"/>
+        </w:rPr>
+        <w:br/>
       </w:r>
       <w:r>
         <w:rPr>
@@ -5283,7 +5185,7 @@
           <w:sz w:val="20"/>
           <w:szCs w:val="22"/>
         </w:rPr>
-        <w:t>0       0.218</w:t>
+        <w:t>Prob(H) (two-sided):                  0.78   Kurtosis:                         2.75</w:t>
       </w:r>
       <w:r>
         <w:rPr>
@@ -5299,97 +5201,6 @@
           <w:szCs w:val="22"/>
         </w:rPr>
         <w:t>===================================================================================</w:t>
-      </w:r>
-      <w:r>
-        <w:rPr>
-          <w:sz w:val="22"/>
-          <w:szCs w:val="22"/>
-        </w:rPr>
-        <w:br/>
-      </w:r>
-      <w:r>
-        <w:rPr>
-          <w:rStyle w:val="VerbatimChar"/>
-          <w:sz w:val="20"/>
-          <w:szCs w:val="22"/>
-        </w:rPr>
-        <w:t>Ljung-Box (L1) (Q):                   0.10   Jarque-Bera (JB):                 1.80</w:t>
-      </w:r>
-      <w:r>
-        <w:rPr>
-          <w:sz w:val="22"/>
-          <w:szCs w:val="22"/>
-        </w:rPr>
-        <w:br/>
-      </w:r>
-      <w:r>
-        <w:rPr>
-          <w:rStyle w:val="VerbatimChar"/>
-          <w:sz w:val="20"/>
-          <w:szCs w:val="22"/>
-        </w:rPr>
-        <w:t xml:space="preserve">Prob(Q):                              0.75   Prob(JB):                    </w:t>
-      </w:r>
-      <w:r>
-        <w:rPr>
-          <w:rStyle w:val="VerbatimChar"/>
-          <w:sz w:val="20"/>
-          <w:szCs w:val="22"/>
-        </w:rPr>
-        <w:t xml:space="preserve">     0.41</w:t>
-      </w:r>
-      <w:r>
-        <w:rPr>
-          <w:sz w:val="22"/>
-          <w:szCs w:val="22"/>
-        </w:rPr>
-        <w:br/>
-      </w:r>
-      <w:r>
-        <w:rPr>
-          <w:rStyle w:val="VerbatimChar"/>
-          <w:sz w:val="20"/>
-          <w:szCs w:val="22"/>
-        </w:rPr>
-        <w:t>Heteroskedasticity (H):               1.04   Skew:                            -0.05</w:t>
-      </w:r>
-      <w:r>
-        <w:rPr>
-          <w:sz w:val="22"/>
-          <w:szCs w:val="22"/>
-        </w:rPr>
-        <w:br/>
-      </w:r>
-      <w:r>
-        <w:rPr>
-          <w:rStyle w:val="VerbatimChar"/>
-          <w:sz w:val="20"/>
-          <w:szCs w:val="22"/>
-        </w:rPr>
-        <w:t>Prob(H) (two-sided):                  0.78   Kurtosis:                         2.75</w:t>
-      </w:r>
-      <w:r>
-        <w:rPr>
-          <w:sz w:val="22"/>
-          <w:szCs w:val="22"/>
-        </w:rPr>
-        <w:br/>
-      </w:r>
-      <w:r>
-        <w:rPr>
-          <w:rStyle w:val="VerbatimChar"/>
-          <w:sz w:val="20"/>
-          <w:szCs w:val="22"/>
-        </w:rPr>
-        <w:t>==============================================================================</w:t>
-      </w:r>
-      <w:r>
-        <w:rPr>
-          <w:rStyle w:val="VerbatimChar"/>
-          <w:sz w:val="20"/>
-          <w:szCs w:val="22"/>
-        </w:rPr>
-        <w:t>=====</w:t>
       </w:r>
       <w:r>
         <w:rPr>
@@ -6258,13 +6069,7 @@
         <w:rPr>
           <w:rStyle w:val="NormalTok"/>
         </w:rPr>
-        <w:t>(trai</w:t>
-      </w:r>
-      <w:r>
-        <w:rPr>
-          <w:rStyle w:val="NormalTok"/>
-        </w:rPr>
-        <w:t>n)</w:t>
+        <w:t>(train)</w:t>
       </w:r>
       <w:r>
         <w:rPr>
@@ -6383,13 +6188,7 @@
         <w:rPr>
           <w:rStyle w:val="VerbatimChar"/>
         </w:rPr>
-        <w:t xml:space="preserve">2022-01-01  </w:t>
-      </w:r>
-      <w:r>
-        <w:rPr>
-          <w:rStyle w:val="VerbatimChar"/>
-        </w:rPr>
-        <w:t xml:space="preserve">  0.032791</w:t>
+        <w:t>2022-01-01    0.032791</w:t>
       </w:r>
       <w:r>
         <w:br/>
@@ -6559,13 +6358,7 @@
         <w:rPr>
           <w:rStyle w:val="DecValTok"/>
         </w:rPr>
-        <w:t>10</w:t>
-      </w:r>
-      <w:r>
-        <w:rPr>
-          <w:rStyle w:val="DecValTok"/>
-        </w:rPr>
-        <w:t>00000</w:t>
+        <w:t>1000000</w:t>
       </w:r>
       <w:r>
         <w:rPr>
@@ -6805,10 +6598,7 @@
         <w:pStyle w:val="FirstParagraph"/>
       </w:pPr>
       <w:r>
-        <w:t>In summary, I will discuss</w:t>
-      </w:r>
-      <w:r>
-        <w:t xml:space="preserve"> the findings of the above analysis </w:t>
+        <w:t xml:space="preserve">In summary, I will discuss the findings of the above analysis </w:t>
       </w:r>
       <w:proofErr w:type="gramStart"/>
       <w:r>
@@ -6849,19 +6639,13 @@
         <w:t>ARIMA</w:t>
       </w:r>
       <w:r>
-        <w:t xml:space="preserve">) model was selected for this analysis based on the nature of the data itself. ARIMA is particularly well-suited for </w:t>
-      </w:r>
-      <w:r>
-        <w:t xml:space="preserve">time series data, especially time series data that exhibit trends and/or seasonality. After cleaning and </w:t>
+        <w:t xml:space="preserve">) model was selected for this analysis based on the nature of the data itself. ARIMA is particularly well-suited for time series data, especially time series data that exhibit trends and/or seasonality. After cleaning and </w:t>
       </w:r>
       <w:r>
         <w:t>transforming</w:t>
       </w:r>
       <w:r>
-        <w:t xml:space="preserve"> the Medical Revenue dataset, the data were determined to be stationary. Due to that fact as well as the process of selection by minimizatio</w:t>
-      </w:r>
-      <w:r>
-        <w:t>n of the Akaike Information Criteria (</w:t>
+        <w:t xml:space="preserve"> the Medical Revenue dataset, the data were determined to be stationary. Due to that fact as well as the process of selection by minimization of the Akaike Information Criteria (</w:t>
       </w:r>
       <w:r>
         <w:rPr>
@@ -6892,6 +6676,7 @@
           <w:id w:val="-381867427"/>
           <w:citation/>
         </w:sdtPr>
+        <w:sdtEndPr/>
         <w:sdtContent>
           <w:r>
             <w:fldChar w:fldCharType="begin"/>
@@ -6935,10 +6720,7 @@
         </w:numPr>
       </w:pPr>
       <w:r>
-        <w:t>In the analysis, the prediction interval spanned the length of the test dataset, which constitute</w:t>
-      </w:r>
-      <w:r>
-        <w:t>d 20% of the total data or 146 days. This forecast period was chosen to ensure a sufficient sample size for evaluating the model's predictive accuracy and generalizability to unseen data.</w:t>
+        <w:t>In the analysis, the prediction interval spanned the length of the test dataset, which constituted 20% of the total data or 146 days. This forecast period was chosen to ensure a sufficient sample size for evaluating the model's predictive accuracy and generalizability to unseen data.</w:t>
       </w:r>
     </w:p>
     <w:p>
@@ -6962,13 +6744,7 @@
         </w:numPr>
       </w:pPr>
       <w:r>
-        <w:t>Our forecast length corresponds</w:t>
-      </w:r>
-      <w:r>
-        <w:t xml:space="preserve"> to the size of the test dataset, facilitating a thorough evaluation of our ARIMA model. The length provides us enough data for validation while ensuring predictions remain within a reliable time frame, where the patterns we have identified are more likely</w:t>
-      </w:r>
-      <w:r>
-        <w:t xml:space="preserve"> to hold.</w:t>
+        <w:t>Our forecast length corresponds to the size of the test dataset, facilitating a thorough evaluation of our ARIMA model. The length provides us enough data for validation while ensuring predictions remain within a reliable time frame, where the patterns we have identified are more likely to hold.</w:t>
       </w:r>
     </w:p>
     <w:p>
@@ -7008,6 +6784,7 @@
           <w:id w:val="1523278234"/>
           <w:citation/>
         </w:sdtPr>
+        <w:sdtEndPr/>
         <w:sdtContent>
           <w:r>
             <w:fldChar w:fldCharType="begin"/>
@@ -7033,10 +6810,7 @@
         <w:t xml:space="preserve"> </w:t>
       </w:r>
       <w:r>
-        <w:t xml:space="preserve">An RMSE of 0.49 shows that the model has done a reasonably good </w:t>
-      </w:r>
-      <w:r>
-        <w:t>job at fitting the data, with predictions typically off by about 0.49 on average.</w:t>
+        <w:t>An RMSE of 0.49 shows that the model has done a reasonably good job at fitting the data, with predictions typically off by about 0.49 on average.</w:t>
       </w:r>
     </w:p>
     <w:p>
@@ -7075,13 +6849,7 @@
         <w:rPr>
           <w:rStyle w:val="NormalTok"/>
         </w:rPr>
-        <w:t>arima_forecast_plot(res, train, test, tit</w:t>
-      </w:r>
-      <w:r>
-        <w:rPr>
-          <w:rStyle w:val="NormalTok"/>
-        </w:rPr>
-        <w:t>le</w:t>
+        <w:t>arima_forecast_plot(res, train, test, title</w:t>
       </w:r>
       <w:r>
         <w:rPr>
@@ -7205,10 +6973,7 @@
         <w:pStyle w:val="FirstParagraph"/>
       </w:pPr>
       <w:r>
-        <w:t xml:space="preserve">The analysis performed with the ARIMA model provides a compelling answer to the research question posed: using the first two years of daily revenue data, we indeed created a reliable model for forecasting future revenues. Therefore, one proposed course of </w:t>
-      </w:r>
-      <w:r>
-        <w:t>action based on these results is to integrate this model into the organization's operational procedures for revenue prediction and planning.</w:t>
+        <w:t>The analysis performed with the ARIMA model provides a compelling answer to the research question posed: using the first two years of daily revenue data, we indeed created a reliable model for forecasting future revenues. Therefore, one proposed course of action based on these results is to integrate this model into the organization's operational procedures for revenue prediction and planning.</w:t>
       </w:r>
     </w:p>
     <w:p>
@@ -7216,10 +6981,7 @@
         <w:pStyle w:val="BodyText"/>
       </w:pPr>
       <w:r>
-        <w:t xml:space="preserve">However, it is important to ensure the model continues to provide accurate predictions as the business environment </w:t>
-      </w:r>
-      <w:r>
-        <w:t>and conditions change over time. Hence, it is recommended to implement a procedure for regular model updates and validations. As the organization continues to generate revenue data, this data should be used to retrain the ARIMA model periodically.</w:t>
+        <w:t>However, it is important to ensure the model continues to provide accurate predictions as the business environment and conditions change over time. Hence, it is recommended to implement a procedure for regular model updates and validations. As the organization continues to generate revenue data, this data should be used to retrain the ARIMA model periodically.</w:t>
       </w:r>
     </w:p>
     <w:p>
@@ -7227,13 +6989,7 @@
         <w:pStyle w:val="BodyText"/>
       </w:pPr>
       <w:r>
-        <w:t>Addition</w:t>
-      </w:r>
-      <w:r>
-        <w:t>ally, continually re-evaluating the model's forecasting performance will be critical. The use of metrics like RMSE in evaluating the model’s performance has been effective in assessing the quality of forecasts. Therefore, maintaining a regular evaluation s</w:t>
-      </w:r>
-      <w:r>
-        <w:t>chedule using these metrics will be crucial in ensuring the model's ongoing reliability.</w:t>
+        <w:t>Additionally, continually re-evaluating the model's forecasting performance will be critical. The use of metrics like RMSE in evaluating the model’s performance has been effective in assessing the quality of forecasts. Therefore, maintaining a regular evaluation schedule using these metrics will be crucial in ensuring the model's ongoing reliability.</w:t>
       </w:r>
     </w:p>
     <w:p>
@@ -7241,10 +6997,7 @@
         <w:pStyle w:val="BodyText"/>
       </w:pPr>
       <w:r>
-        <w:t>While the ARIMA model provided valuable insights, considering other modeling techniques that build on or are in tandem with the current model can provide a more compre</w:t>
-      </w:r>
-      <w:r>
-        <w:t xml:space="preserve">hensive and responsive view of future revenues. It will be important to consider these models </w:t>
+        <w:t xml:space="preserve">While the ARIMA model provided valuable insights, considering other modeling techniques that build on or are in tandem with the current model can provide a more comprehensive and responsive view of future revenues. It will be important to consider these models </w:t>
       </w:r>
       <w:r>
         <w:lastRenderedPageBreak/>
@@ -7256,10 +7009,7 @@
         <w:pStyle w:val="BodyText"/>
       </w:pPr>
       <w:r>
-        <w:t>In conclusion, ARIMA has proved a useful model in modeling the Medical Revenue dataset and forecasting future cash flows. The recommendations provided here are just a small sampling of the potential options available for time series analysis, so truly ther</w:t>
-      </w:r>
-      <w:r>
-        <w:t>e are many possible solutions.</w:t>
+        <w:t>In conclusion, ARIMA has proved a useful model in modeling the Medical Revenue dataset and forecasting future cash flows. The recommendations provided here are just a small sampling of the potential options available for time series analysis, so truly there are many possible solutions.</w:t>
       </w:r>
     </w:p>
     <w:p>
@@ -7269,22 +7019,21 @@
     </w:p>
     <w:sdt>
       <w:sdtPr>
+        <w:rPr>
+          <w:rFonts w:asciiTheme="minorHAnsi" w:eastAsiaTheme="minorHAnsi" w:hAnsiTheme="minorHAnsi" w:cstheme="minorBidi"/>
+          <w:b w:val="0"/>
+          <w:bCs w:val="0"/>
+          <w:color w:val="auto"/>
+          <w:sz w:val="24"/>
+          <w:szCs w:val="24"/>
+        </w:rPr>
         <w:id w:val="-1150979201"/>
         <w:docPartObj>
           <w:docPartGallery w:val="Bibliographies"/>
           <w:docPartUnique/>
         </w:docPartObj>
       </w:sdtPr>
-      <w:sdtEndPr>
-        <w:rPr>
-          <w:rFonts w:asciiTheme="minorHAnsi" w:eastAsiaTheme="minorHAnsi" w:hAnsiTheme="minorHAnsi" w:cstheme="minorBidi"/>
-          <w:b w:val="0"/>
-          <w:bCs w:val="0"/>
-          <w:color w:val="auto"/>
-          <w:sz w:val="24"/>
-          <w:szCs w:val="24"/>
-        </w:rPr>
-      </w:sdtEndPr>
+      <w:sdtEndPr/>
       <w:sdtContent>
         <w:p>
           <w:pPr>
@@ -7299,6 +7048,7 @@
             <w:id w:val="-573587230"/>
             <w:bibliography/>
           </w:sdtPr>
+          <w:sdtEndPr/>
           <w:sdtContent>
             <w:p>
               <w:pPr>
@@ -7780,6 +7530,13 @@
     <w:lsdException w:name="Placeholder Text" w:semiHidden="1"/>
     <w:lsdException w:name="Light Shading"/>
     <w:lsdException w:name="Light List"/>
+    <w:lsdException w:name="Light Grid"/>
+    <w:lsdException w:name="Medium Shading 1"/>
+    <w:lsdException w:name="Medium Shading 2"/>
+    <w:lsdException w:name="Medium List 1"/>
+    <w:lsdException w:name="Medium List 2"/>
+    <w:lsdException w:name="Medium Grid 1"/>
+    <w:lsdException w:name="Medium Grid 2"/>
     <w:lsdException w:name="Medium Grid 3"/>
     <w:lsdException w:name="Dark List"/>
     <w:lsdException w:name="Colorful Shading"/>
@@ -8781,6 +8538,15 @@
       <w:szCs w:val="32"/>
     </w:rPr>
   </w:style>
+  <w:style w:type="paragraph" w:styleId="ListParagraph">
+    <w:name w:val="List Paragraph"/>
+    <w:basedOn w:val="Normal"/>
+    <w:rsid w:val="0068364B"/>
+    <w:pPr>
+      <w:ind w:left="720"/>
+      <w:contextualSpacing/>
+    </w:pPr>
+  </w:style>
 </w:styles>
 </file>
 

</xml_diff>